<commit_message>
update docs: add sequence user do survey
</commit_message>
<xml_diff>
--- a/Docs/eProject.docx
+++ b/Docs/eProject.docx
@@ -3932,97 +3932,7 @@
           <w:color w:val="000000"/>
           <w:lang w:val="en"/>
         </w:rPr>
-        <w:t xml:space="preserve">Our client is the educational institute, which wants to enlighten the students </w:t>
-      </w:r>
-      <w:proofErr w:type="gramStart"/>
-      <w:r>
-        <w:rPr>
-          <w:rFonts w:ascii="Arial" w:hAnsi="Arial" w:cs="Arial"/>
-          <w:color w:val="000000"/>
-          <w:lang w:val="en"/>
-        </w:rPr>
-        <w:t>of</w:t>
-      </w:r>
-      <w:proofErr w:type="gramEnd"/>
-      <w:r>
-        <w:rPr>
-          <w:rFonts w:ascii="Arial" w:hAnsi="Arial" w:cs="Arial"/>
-          <w:color w:val="000000"/>
-          <w:lang w:val="en"/>
-        </w:rPr>
-        <w:t xml:space="preserve"> that institute with the precautionary measures related to the environmental protection. </w:t>
-      </w:r>
-      <w:proofErr w:type="gramStart"/>
-      <w:r>
-        <w:rPr>
-          <w:rFonts w:ascii="Arial" w:hAnsi="Arial" w:cs="Arial"/>
-          <w:color w:val="000000"/>
-          <w:lang w:val="en"/>
-        </w:rPr>
-        <w:t>So</w:t>
-      </w:r>
-      <w:proofErr w:type="gramEnd"/>
-      <w:r>
-        <w:rPr>
-          <w:rFonts w:ascii="Arial" w:hAnsi="Arial" w:cs="Arial"/>
-          <w:color w:val="000000"/>
-          <w:lang w:val="en"/>
-        </w:rPr>
-        <w:t xml:space="preserve"> they conduct several seminars, lectures, etc. to the students. They now want to implement some tasks so that the attention of the young generation will be attracted towards taking necessary steps for taking care of the environment, as it relates to the health of the public. They started providing the seminars for free, for the students </w:t>
-      </w:r>
-      <w:proofErr w:type="gramStart"/>
-      <w:r>
-        <w:rPr>
-          <w:rFonts w:ascii="Arial" w:hAnsi="Arial" w:cs="Arial"/>
-          <w:color w:val="000000"/>
-          <w:lang w:val="en"/>
-        </w:rPr>
-        <w:t>of</w:t>
-      </w:r>
-      <w:proofErr w:type="gramEnd"/>
-      <w:r>
-        <w:rPr>
-          <w:rFonts w:ascii="Arial" w:hAnsi="Arial" w:cs="Arial"/>
-          <w:color w:val="000000"/>
-          <w:lang w:val="en"/>
-        </w:rPr>
-        <w:t xml:space="preserve"> the institute and encouraging the students to provide and interactive seminar sessions by visiting to some locations. </w:t>
-      </w:r>
-      <w:proofErr w:type="gramStart"/>
-      <w:r>
-        <w:rPr>
-          <w:rFonts w:ascii="Arial" w:hAnsi="Arial" w:cs="Arial"/>
-          <w:color w:val="000000"/>
-          <w:lang w:val="en"/>
-        </w:rPr>
-        <w:t>Also</w:t>
-      </w:r>
-      <w:proofErr w:type="gramEnd"/>
-      <w:r>
-        <w:rPr>
-          <w:rFonts w:ascii="Arial" w:hAnsi="Arial" w:cs="Arial"/>
-          <w:color w:val="000000"/>
-          <w:lang w:val="en"/>
-        </w:rPr>
-        <w:t xml:space="preserve"> they have started conducting surveys through papers and used to distribute the prizes for the first three students based on the marks secured in the survey and also based on the effective participation in visiting to locations for provided interactive sessions regarding the precautionary measures in protecting the environment. They wanted to reduce the paper consumption for conducting the surveys and want to provide a survey portal where the surveys will be held. </w:t>
-      </w:r>
-      <w:proofErr w:type="gramStart"/>
-      <w:r>
-        <w:rPr>
-          <w:rFonts w:ascii="Arial" w:hAnsi="Arial" w:cs="Arial"/>
-          <w:color w:val="000000"/>
-          <w:lang w:val="en"/>
-        </w:rPr>
-        <w:t>So</w:t>
-      </w:r>
-      <w:proofErr w:type="gramEnd"/>
-      <w:r>
-        <w:rPr>
-          <w:rFonts w:ascii="Arial" w:hAnsi="Arial" w:cs="Arial"/>
-          <w:color w:val="000000"/>
-          <w:lang w:val="en"/>
-        </w:rPr>
-        <w:t xml:space="preserve"> they have approached us to help them in building the survey portal for them.</w:t>
+        <w:t>Our client is the educational institute, which wants to enlighten the students of that institute with the precautionary measures related to the environmental protection. So they conduct several seminars, lectures, etc. to the students. They now want to implement some tasks so that the attention of the young generation will be attracted towards taking necessary steps for taking care of the environment, as it relates to the health of the public. They started providing the seminars for free, for the students of the institute and encouraging the students to provide and interactive seminar sessions by visiting to some locations. Also they have started conducting surveys through papers and used to distribute the prizes for the first three students based on the marks secured in the survey and also based on the effective participation in visiting to locations for provided interactive sessions regarding the precautionary measures in protecting the environment. They wanted to reduce the paper consumption for conducting the surveys and want to provide a survey portal where the surveys will be held. So they have approached us to help them in building the survey portal for them.</w:t>
       </w:r>
     </w:p>
     <w:p>
@@ -5368,7 +5278,6 @@
           <w:szCs w:val="20"/>
         </w:rPr>
       </w:pPr>
-      <w:proofErr w:type="gramStart"/>
       <w:r>
         <w:rPr>
           <w:rFonts w:ascii="Verdana" w:hAnsi="Verdana" w:cs="Verdana"/>
@@ -5376,17 +5285,7 @@
           <w:sz w:val="20"/>
           <w:szCs w:val="20"/>
         </w:rPr>
-        <w:t>Also</w:t>
-      </w:r>
-      <w:proofErr w:type="gramEnd"/>
-      <w:r>
-        <w:rPr>
-          <w:rFonts w:ascii="Verdana" w:hAnsi="Verdana" w:cs="Verdana"/>
-          <w:color w:val="000000"/>
-          <w:sz w:val="20"/>
-          <w:szCs w:val="20"/>
-        </w:rPr>
-        <w:t xml:space="preserve"> the admin will have the right for deleting the username and the password (It will be applicable only when the student or staff or the faculty resigns from their respective duties) </w:t>
+        <w:t xml:space="preserve">Also the admin will have the right for deleting the username and the password (It will be applicable only when the student or staff or the faculty resigns from their respective duties) </w:t>
       </w:r>
     </w:p>
     <w:p>
@@ -5453,7 +5352,7 @@
       </w:pPr>
       <w:r>
         <w:pict w14:anchorId="4FA0DCDF">
-          <v:shape id="Picture 1" o:spid="_x0000_i1026" type="#_x0000_t75" style="width:3.35pt;height:3.35pt;visibility:visible;mso-wrap-style:square">
+          <v:shape id="Picture 1" o:spid="_x0000_i1026" type="#_x0000_t75" style="width:3pt;height:3pt;visibility:visible;mso-wrap-style:square">
             <v:imagedata r:id="rId10" o:title=""/>
           </v:shape>
         </w:pict>
@@ -6535,27 +6434,7 @@
           <w:sz w:val="20"/>
           <w:szCs w:val="20"/>
         </w:rPr>
-        <w:t xml:space="preserve">Place a </w:t>
-      </w:r>
-      <w:proofErr w:type="gramStart"/>
-      <w:r>
-        <w:rPr>
-          <w:rFonts w:ascii="Verdana" w:hAnsi="Verdana" w:cs="Verdana"/>
-          <w:color w:val="000000"/>
-          <w:sz w:val="20"/>
-          <w:szCs w:val="20"/>
-        </w:rPr>
-        <w:t>competition, or</w:t>
-      </w:r>
-      <w:proofErr w:type="gramEnd"/>
-      <w:r>
-        <w:rPr>
-          <w:rFonts w:ascii="Verdana" w:hAnsi="Verdana" w:cs="Verdana"/>
-          <w:color w:val="000000"/>
-          <w:sz w:val="20"/>
-          <w:szCs w:val="20"/>
-        </w:rPr>
-        <w:t xml:space="preserve"> list the names of the members who have won the prize for the previous surveys.</w:t>
+        <w:t>Place a competition, or list the names of the members who have won the prize for the previous surveys.</w:t>
       </w:r>
     </w:p>
     <w:p>
@@ -6981,47 +6860,7 @@
           <w:sz w:val="19"/>
           <w:szCs w:val="19"/>
         </w:rPr>
-        <w:t xml:space="preserve">On the home page of the </w:t>
-      </w:r>
-      <w:proofErr w:type="gramStart"/>
-      <w:r>
-        <w:rPr>
-          <w:rFonts w:ascii="Verdana" w:hAnsi="Verdana" w:cs="Verdana"/>
-          <w:color w:val="000000"/>
-          <w:sz w:val="19"/>
-          <w:szCs w:val="19"/>
-        </w:rPr>
-        <w:t>website</w:t>
-      </w:r>
-      <w:proofErr w:type="gramEnd"/>
-      <w:r>
-        <w:rPr>
-          <w:rFonts w:ascii="Verdana" w:hAnsi="Verdana" w:cs="Verdana"/>
-          <w:color w:val="000000"/>
-          <w:sz w:val="19"/>
-          <w:szCs w:val="19"/>
-        </w:rPr>
-        <w:t xml:space="preserve"> it should also include the details of the competitions that are to be held. </w:t>
-      </w:r>
-      <w:proofErr w:type="gramStart"/>
-      <w:r>
-        <w:rPr>
-          <w:rFonts w:ascii="Verdana" w:hAnsi="Verdana" w:cs="Verdana"/>
-          <w:color w:val="000000"/>
-          <w:sz w:val="19"/>
-          <w:szCs w:val="19"/>
-        </w:rPr>
-        <w:t>Also</w:t>
-      </w:r>
-      <w:proofErr w:type="gramEnd"/>
-      <w:r>
-        <w:rPr>
-          <w:rFonts w:ascii="Verdana" w:hAnsi="Verdana" w:cs="Verdana"/>
-          <w:color w:val="000000"/>
-          <w:sz w:val="19"/>
-          <w:szCs w:val="19"/>
-        </w:rPr>
-        <w:t xml:space="preserve"> the new surveys should be displayed in </w:t>
+        <w:t xml:space="preserve">On the home page of the website it should also include the details of the competitions that are to be held. Also the new surveys should be displayed in </w:t>
       </w:r>
     </w:p>
     <w:p>
@@ -7162,27 +7001,7 @@
           <w:sz w:val="20"/>
           <w:szCs w:val="20"/>
         </w:rPr>
-        <w:t xml:space="preserve">On the Support Page the contact details, if any technical help, required in the participation of survey </w:t>
-      </w:r>
-      <w:proofErr w:type="gramStart"/>
-      <w:r>
-        <w:rPr>
-          <w:rFonts w:ascii="Verdana" w:hAnsi="Verdana" w:cs="Verdana"/>
-          <w:color w:val="000000"/>
-          <w:sz w:val="20"/>
-          <w:szCs w:val="20"/>
-        </w:rPr>
-        <w:t>has to</w:t>
-      </w:r>
-      <w:proofErr w:type="gramEnd"/>
-      <w:r>
-        <w:rPr>
-          <w:rFonts w:ascii="Verdana" w:hAnsi="Verdana" w:cs="Verdana"/>
-          <w:color w:val="000000"/>
-          <w:sz w:val="20"/>
-          <w:szCs w:val="20"/>
-        </w:rPr>
-        <w:t xml:space="preserve"> be displayed. </w:t>
+        <w:t xml:space="preserve">On the Support Page the contact details, if any technical help, required in the participation of survey has to be displayed. </w:t>
       </w:r>
     </w:p>
     <w:p>
@@ -7232,27 +7051,7 @@
           <w:sz w:val="20"/>
           <w:szCs w:val="20"/>
         </w:rPr>
-        <w:t xml:space="preserve">On the FAQ s </w:t>
-      </w:r>
-      <w:proofErr w:type="gramStart"/>
-      <w:r>
-        <w:rPr>
-          <w:rFonts w:ascii="Verdana" w:hAnsi="Verdana" w:cs="Verdana"/>
-          <w:color w:val="000000"/>
-          <w:sz w:val="20"/>
-          <w:szCs w:val="20"/>
-        </w:rPr>
-        <w:t>Page</w:t>
-      </w:r>
-      <w:proofErr w:type="gramEnd"/>
-      <w:r>
-        <w:rPr>
-          <w:rFonts w:ascii="Verdana" w:hAnsi="Verdana" w:cs="Verdana"/>
-          <w:color w:val="000000"/>
-          <w:sz w:val="20"/>
-          <w:szCs w:val="20"/>
-        </w:rPr>
-        <w:t xml:space="preserve"> the following details are to be included </w:t>
+        <w:t xml:space="preserve">On the FAQ s Page the following details are to be included </w:t>
       </w:r>
     </w:p>
     <w:p>
@@ -7666,27 +7465,7 @@
           <w:sz w:val="20"/>
           <w:szCs w:val="20"/>
         </w:rPr>
-        <w:t xml:space="preserve">Why I am unable to participate in the survey? (Two </w:t>
-      </w:r>
-      <w:proofErr w:type="gramStart"/>
-      <w:r>
-        <w:rPr>
-          <w:rFonts w:ascii="Verdana" w:hAnsi="Verdana" w:cs="Verdana"/>
-          <w:color w:val="000000"/>
-          <w:sz w:val="20"/>
-          <w:szCs w:val="20"/>
-        </w:rPr>
-        <w:t>reasons :</w:t>
-      </w:r>
-      <w:proofErr w:type="gramEnd"/>
-      <w:r>
-        <w:rPr>
-          <w:rFonts w:ascii="Verdana" w:hAnsi="Verdana" w:cs="Verdana"/>
-          <w:color w:val="000000"/>
-          <w:sz w:val="20"/>
-          <w:szCs w:val="20"/>
-        </w:rPr>
-        <w:t xml:space="preserve"> 1.Not the registered user, and 2.Technical Problem)</w:t>
+        <w:t>Why I am unable to participate in the survey? (Two reasons : 1.Not the registered user, and 2.Technical Problem)</w:t>
       </w:r>
     </w:p>
     <w:p>
@@ -7782,27 +7561,7 @@
           <w:sz w:val="20"/>
           <w:szCs w:val="20"/>
         </w:rPr>
-        <w:t xml:space="preserve">Why </w:t>
-      </w:r>
-      <w:proofErr w:type="gramStart"/>
-      <w:r>
-        <w:rPr>
-          <w:rFonts w:ascii="Verdana" w:hAnsi="Verdana" w:cs="Verdana"/>
-          <w:color w:val="000000"/>
-          <w:sz w:val="20"/>
-          <w:szCs w:val="20"/>
-        </w:rPr>
-        <w:t>my registration request is</w:t>
-      </w:r>
-      <w:proofErr w:type="gramEnd"/>
-      <w:r>
-        <w:rPr>
-          <w:rFonts w:ascii="Verdana" w:hAnsi="Verdana" w:cs="Verdana"/>
-          <w:color w:val="000000"/>
-          <w:sz w:val="20"/>
-          <w:szCs w:val="20"/>
-        </w:rPr>
-        <w:t xml:space="preserve"> not accepted?</w:t>
+        <w:t>Why my registration request is not accepted?</w:t>
       </w:r>
     </w:p>
     <w:p>
@@ -8210,27 +7969,7 @@
           <w:sz w:val="20"/>
           <w:szCs w:val="20"/>
         </w:rPr>
-        <w:t xml:space="preserve">For the faculty or staff and the student login sections, on the menu there should be another link called Effective </w:t>
-      </w:r>
-      <w:proofErr w:type="gramStart"/>
-      <w:r>
-        <w:rPr>
-          <w:rFonts w:ascii="Verdana" w:hAnsi="Verdana" w:cs="Verdana"/>
-          <w:color w:val="000000"/>
-          <w:sz w:val="20"/>
-          <w:szCs w:val="20"/>
-        </w:rPr>
-        <w:t>Participation ,</w:t>
-      </w:r>
-      <w:proofErr w:type="gramEnd"/>
-      <w:r>
-        <w:rPr>
-          <w:rFonts w:ascii="Verdana" w:hAnsi="Verdana" w:cs="Verdana"/>
-          <w:color w:val="000000"/>
-          <w:sz w:val="20"/>
-          <w:szCs w:val="20"/>
-        </w:rPr>
-        <w:t xml:space="preserve"> through which one can mention the survey details in detail like what are the seminars conducted by the user, the location at which the seminar is conducted, number of participants, etc. </w:t>
+        <w:t xml:space="preserve">For the faculty or staff and the student login sections, on the menu there should be another link called Effective Participation , through which one can mention the survey details in detail like what are the seminars conducted by the user, the location at which the seminar is conducted, number of participants, etc. </w:t>
       </w:r>
     </w:p>
     <w:p>
@@ -8314,18 +8053,10 @@
           <w:noProof/>
         </w:rPr>
         <w:drawing>
-          <wp:anchor distT="0" distB="0" distL="114300" distR="114300" simplePos="0" relativeHeight="251692032" behindDoc="0" locked="0" layoutInCell="1" allowOverlap="1" wp14:anchorId="3992D52E" wp14:editId="2507783E">
-            <wp:simplePos x="0" y="0"/>
-            <wp:positionH relativeFrom="column">
-              <wp:posOffset>0</wp:posOffset>
-            </wp:positionH>
-            <wp:positionV relativeFrom="paragraph">
-              <wp:posOffset>2540</wp:posOffset>
-            </wp:positionV>
-            <wp:extent cx="5274945" cy="5360035"/>
+          <wp:inline distT="0" distB="0" distL="0" distR="0" wp14:anchorId="333886A9" wp14:editId="0022B69C">
+            <wp:extent cx="5274945" cy="6039485"/>
             <wp:effectExtent l="0" t="0" r="1905" b="0"/>
-            <wp:wrapTopAndBottom/>
-            <wp:docPr id="3" name="Picture 3" descr="A picture containing application&#10;&#10;Description automatically generated"/>
+            <wp:docPr id="44" name="Picture 44" descr="Diagram&#10;&#10;Description automatically generated"/>
             <wp:cNvGraphicFramePr>
               <a:graphicFrameLocks xmlns:a="http://schemas.openxmlformats.org/drawingml/2006/main" noChangeAspect="1"/>
             </wp:cNvGraphicFramePr>
@@ -8333,7 +8064,7 @@
               <a:graphicData uri="http://schemas.openxmlformats.org/drawingml/2006/picture">
                 <pic:pic xmlns:pic="http://schemas.openxmlformats.org/drawingml/2006/picture">
                   <pic:nvPicPr>
-                    <pic:cNvPr id="3" name="Picture 3" descr="A picture containing application&#10;&#10;Description automatically generated"/>
+                    <pic:cNvPr id="44" name="Picture 44" descr="Diagram&#10;&#10;Description automatically generated"/>
                     <pic:cNvPicPr/>
                   </pic:nvPicPr>
                   <pic:blipFill>
@@ -8351,7 +8082,7 @@
                   <pic:spPr>
                     <a:xfrm>
                       <a:off x="0" y="0"/>
-                      <a:ext cx="5274945" cy="5360035"/>
+                      <a:ext cx="5274945" cy="6039485"/>
                     </a:xfrm>
                     <a:prstGeom prst="rect">
                       <a:avLst/>
@@ -8360,8 +8091,21 @@
                 </pic:pic>
               </a:graphicData>
             </a:graphic>
-          </wp:anchor>
+          </wp:inline>
         </w:drawing>
+      </w:r>
+    </w:p>
+    <w:p>
+      <w:pPr>
+        <w:rPr>
+          <w:i/>
+        </w:rPr>
+      </w:pPr>
+      <w:r>
+        <w:rPr>
+          <w:i/>
+        </w:rPr>
+        <w:br w:type="page"/>
       </w:r>
     </w:p>
     <w:p>
@@ -8647,21 +8391,7 @@
         <w:rPr>
           <w:rFonts w:ascii="Arial" w:hAnsi="Arial" w:cs="Arial"/>
         </w:rPr>
-        <w:t xml:space="preserve">Both admin and 2 normal user groups, student and faculty, </w:t>
-      </w:r>
-      <w:proofErr w:type="gramStart"/>
-      <w:r>
-        <w:rPr>
-          <w:rFonts w:ascii="Arial" w:hAnsi="Arial" w:cs="Arial"/>
-        </w:rPr>
-        <w:t>have to</w:t>
-      </w:r>
-      <w:proofErr w:type="gramEnd"/>
-      <w:r>
-        <w:rPr>
-          <w:rFonts w:ascii="Arial" w:hAnsi="Arial" w:cs="Arial"/>
-        </w:rPr>
-        <w:t xml:space="preserve"> implement the Authentication class before they can login to the system.</w:t>
+        <w:t>Both admin and 2 normal user groups, student and faculty, have to implement the Authentication class before they can login to the system.</w:t>
       </w:r>
     </w:p>
     <w:p>
@@ -9421,31 +9151,6 @@
           <w:szCs w:val="28"/>
         </w:rPr>
       </w:pPr>
-    </w:p>
-    <w:p>
-      <w:pPr>
-        <w:rPr>
-          <w:rFonts w:ascii="Arial" w:hAnsi="Arial" w:cs="Arial"/>
-          <w:b/>
-          <w:bCs/>
-          <w:i/>
-          <w:iCs/>
-          <w:sz w:val="28"/>
-          <w:szCs w:val="28"/>
-        </w:rPr>
-      </w:pPr>
-      <w:r>
-        <w:rPr>
-          <w:rFonts w:ascii="Arial" w:hAnsi="Arial" w:cs="Arial"/>
-          <w:b/>
-          <w:bCs/>
-          <w:i/>
-          <w:iCs/>
-          <w:sz w:val="28"/>
-          <w:szCs w:val="28"/>
-        </w:rPr>
-        <w:br w:type="page"/>
-      </w:r>
       <w:r>
         <w:rPr>
           <w:rFonts w:ascii="Arial" w:hAnsi="Arial" w:cs="Arial"/>
@@ -9459,9 +9164,17 @@
         </w:rPr>
         <w:lastRenderedPageBreak/>
         <w:drawing>
-          <wp:inline distT="0" distB="0" distL="0" distR="0" wp14:anchorId="31D741B0" wp14:editId="4DBB8D00">
+          <wp:anchor distT="0" distB="0" distL="114300" distR="114300" simplePos="0" relativeHeight="251701248" behindDoc="0" locked="0" layoutInCell="1" allowOverlap="1" wp14:anchorId="31D741B0" wp14:editId="2611C416">
+            <wp:simplePos x="0" y="0"/>
+            <wp:positionH relativeFrom="margin">
+              <wp:align>right</wp:align>
+            </wp:positionH>
+            <wp:positionV relativeFrom="paragraph">
+              <wp:posOffset>0</wp:posOffset>
+            </wp:positionV>
             <wp:extent cx="5274945" cy="4791075"/>
             <wp:effectExtent l="0" t="0" r="0" b="9525"/>
+            <wp:wrapTopAndBottom/>
             <wp:docPr id="49" name="Picture 49" descr="Graphical user interface, application&#10;&#10;Description automatically generated"/>
             <wp:cNvGraphicFramePr>
               <a:graphicFrameLocks xmlns:a="http://schemas.openxmlformats.org/drawingml/2006/main" noChangeAspect="1"/>
@@ -9497,12 +9210,10 @@
                 </pic:pic>
               </a:graphicData>
             </a:graphic>
-          </wp:inline>
+          </wp:anchor>
         </w:drawing>
       </w:r>
-    </w:p>
-    <w:p>
-      <w:pPr>
+      <w:r>
         <w:rPr>
           <w:rFonts w:ascii="Arial" w:hAnsi="Arial" w:cs="Arial"/>
           <w:b/>
@@ -9512,7 +9223,8 @@
           <w:sz w:val="28"/>
           <w:szCs w:val="28"/>
         </w:rPr>
-      </w:pPr>
+        <w:br w:type="page"/>
+      </w:r>
     </w:p>
     <w:p>
       <w:pPr>
@@ -9529,6 +9241,136 @@
     </w:p>
     <w:p>
       <w:pPr>
+        <w:rPr>
+          <w:rFonts w:ascii="Arial" w:hAnsi="Arial" w:cs="Arial"/>
+          <w:b/>
+          <w:bCs/>
+          <w:i/>
+          <w:iCs/>
+          <w:sz w:val="28"/>
+          <w:szCs w:val="28"/>
+        </w:rPr>
+      </w:pPr>
+    </w:p>
+    <w:p>
+      <w:pPr>
+        <w:rPr>
+          <w:rFonts w:ascii="Arial" w:hAnsi="Arial" w:cs="Arial"/>
+          <w:b/>
+          <w:bCs/>
+          <w:i/>
+          <w:iCs/>
+          <w:sz w:val="28"/>
+          <w:szCs w:val="28"/>
+        </w:rPr>
+      </w:pPr>
+      <w:r>
+        <w:rPr>
+          <w:rFonts w:ascii="Arial" w:hAnsi="Arial" w:cs="Arial"/>
+          <w:b/>
+          <w:bCs/>
+          <w:i/>
+          <w:iCs/>
+          <w:noProof/>
+          <w:sz w:val="28"/>
+          <w:szCs w:val="28"/>
+        </w:rPr>
+        <w:drawing>
+          <wp:inline distT="0" distB="0" distL="0" distR="0" wp14:anchorId="40B9F237" wp14:editId="75F3A1E3">
+            <wp:extent cx="5274945" cy="4790440"/>
+            <wp:effectExtent l="0" t="0" r="0" b="0"/>
+            <wp:docPr id="38" name="Picture 38" descr="Graphical user interface, application&#10;&#10;Description automatically generated"/>
+            <wp:cNvGraphicFramePr>
+              <a:graphicFrameLocks xmlns:a="http://schemas.openxmlformats.org/drawingml/2006/main" noChangeAspect="1"/>
+            </wp:cNvGraphicFramePr>
+            <a:graphic xmlns:a="http://schemas.openxmlformats.org/drawingml/2006/main">
+              <a:graphicData uri="http://schemas.openxmlformats.org/drawingml/2006/picture">
+                <pic:pic xmlns:pic="http://schemas.openxmlformats.org/drawingml/2006/picture">
+                  <pic:nvPicPr>
+                    <pic:cNvPr id="38" name="Picture 38" descr="Graphical user interface, application&#10;&#10;Description automatically generated"/>
+                    <pic:cNvPicPr/>
+                  </pic:nvPicPr>
+                  <pic:blipFill>
+                    <a:blip r:embed="rId25">
+                      <a:extLst>
+                        <a:ext uri="{28A0092B-C50C-407E-A947-70E740481C1C}">
+                          <a14:useLocalDpi xmlns:a14="http://schemas.microsoft.com/office/drawing/2010/main" val="0"/>
+                        </a:ext>
+                      </a:extLst>
+                    </a:blip>
+                    <a:stretch>
+                      <a:fillRect/>
+                    </a:stretch>
+                  </pic:blipFill>
+                  <pic:spPr>
+                    <a:xfrm>
+                      <a:off x="0" y="0"/>
+                      <a:ext cx="5274945" cy="4790440"/>
+                    </a:xfrm>
+                    <a:prstGeom prst="rect">
+                      <a:avLst/>
+                    </a:prstGeom>
+                  </pic:spPr>
+                </pic:pic>
+              </a:graphicData>
+            </a:graphic>
+          </wp:inline>
+        </w:drawing>
+      </w:r>
+    </w:p>
+    <w:p>
+      <w:pPr>
+        <w:rPr>
+          <w:rFonts w:ascii="Arial" w:hAnsi="Arial" w:cs="Arial"/>
+          <w:b/>
+          <w:bCs/>
+          <w:i/>
+          <w:iCs/>
+          <w:sz w:val="28"/>
+          <w:szCs w:val="28"/>
+        </w:rPr>
+      </w:pPr>
+    </w:p>
+    <w:p>
+      <w:pPr>
+        <w:rPr>
+          <w:rFonts w:ascii="Arial" w:hAnsi="Arial" w:cs="Arial"/>
+          <w:b/>
+          <w:bCs/>
+          <w:i/>
+          <w:iCs/>
+          <w:sz w:val="28"/>
+          <w:szCs w:val="28"/>
+        </w:rPr>
+      </w:pPr>
+      <w:r>
+        <w:rPr>
+          <w:rFonts w:ascii="Arial" w:hAnsi="Arial" w:cs="Arial"/>
+          <w:b/>
+          <w:bCs/>
+          <w:i/>
+          <w:iCs/>
+          <w:sz w:val="28"/>
+          <w:szCs w:val="28"/>
+        </w:rPr>
+        <w:br w:type="page"/>
+      </w:r>
+    </w:p>
+    <w:p>
+      <w:pPr>
+        <w:rPr>
+          <w:rFonts w:ascii="Arial" w:hAnsi="Arial" w:cs="Arial"/>
+          <w:b/>
+          <w:bCs/>
+          <w:i/>
+          <w:iCs/>
+          <w:sz w:val="28"/>
+          <w:szCs w:val="28"/>
+        </w:rPr>
+      </w:pPr>
+    </w:p>
+    <w:p>
+      <w:pPr>
         <w:pStyle w:val="Heading2"/>
         <w:numPr>
           <w:ilvl w:val="1"/>
@@ -9608,6 +9450,13 @@
         </w:rPr>
         <w:t>&lt;Provide the ERD Diagram for the system here. If your team uses file or in-memory storage facility instead of database, replace this section by ‘Data Structures’&gt;</w:t>
       </w:r>
+    </w:p>
+    <w:p>
+      <w:pPr>
+        <w:rPr>
+          <w:i/>
+        </w:rPr>
+      </w:pPr>
     </w:p>
     <w:p>
       <w:pPr>
@@ -9648,22 +9497,66 @@
           <w:right w:val="nil"/>
           <w:between w:val="nil"/>
         </w:pBdr>
-        <w:ind w:left="360"/>
+      </w:pPr>
+      <w:r>
         <w:rPr>
           <w:i/>
+          <w:noProof/>
           <w:color w:val="000000"/>
         </w:rPr>
-      </w:pPr>
-      <w:r>
-        <w:rPr>
-          <w:i/>
-          <w:color w:val="000000"/>
-        </w:rPr>
-        <w:lastRenderedPageBreak/>
-        <w:t>&lt;Provide the detailed database design for the system here. If your team uses file or in-memory storage facility instead of database, remove this section, use the ‘Data Structures’ section &gt;</w:t>
-      </w:r>
-    </w:p>
-    <w:p/>
+        <w:drawing>
+          <wp:anchor distT="0" distB="0" distL="114300" distR="114300" simplePos="0" relativeHeight="251702272" behindDoc="0" locked="0" layoutInCell="1" allowOverlap="1" wp14:anchorId="0B5997BF" wp14:editId="6A7C1D58">
+            <wp:simplePos x="0" y="0"/>
+            <wp:positionH relativeFrom="column">
+              <wp:posOffset>228600</wp:posOffset>
+            </wp:positionH>
+            <wp:positionV relativeFrom="paragraph">
+              <wp:posOffset>3535680</wp:posOffset>
+            </wp:positionV>
+            <wp:extent cx="5274945" cy="4713605"/>
+            <wp:effectExtent l="0" t="0" r="1905" b="0"/>
+            <wp:wrapTopAndBottom/>
+            <wp:docPr id="43" name="Picture 43" descr="Table&#10;&#10;Description automatically generated with low confidence"/>
+            <wp:cNvGraphicFramePr>
+              <a:graphicFrameLocks xmlns:a="http://schemas.openxmlformats.org/drawingml/2006/main" noChangeAspect="1"/>
+            </wp:cNvGraphicFramePr>
+            <a:graphic xmlns:a="http://schemas.openxmlformats.org/drawingml/2006/main">
+              <a:graphicData uri="http://schemas.openxmlformats.org/drawingml/2006/picture">
+                <pic:pic xmlns:pic="http://schemas.openxmlformats.org/drawingml/2006/picture">
+                  <pic:nvPicPr>
+                    <pic:cNvPr id="43" name="Picture 43" descr="Table&#10;&#10;Description automatically generated with low confidence"/>
+                    <pic:cNvPicPr/>
+                  </pic:nvPicPr>
+                  <pic:blipFill>
+                    <a:blip r:embed="rId26">
+                      <a:extLst>
+                        <a:ext uri="{28A0092B-C50C-407E-A947-70E740481C1C}">
+                          <a14:useLocalDpi xmlns:a14="http://schemas.microsoft.com/office/drawing/2010/main" val="0"/>
+                        </a:ext>
+                      </a:extLst>
+                    </a:blip>
+                    <a:stretch>
+                      <a:fillRect/>
+                    </a:stretch>
+                  </pic:blipFill>
+                  <pic:spPr>
+                    <a:xfrm>
+                      <a:off x="0" y="0"/>
+                      <a:ext cx="5274945" cy="4713605"/>
+                    </a:xfrm>
+                    <a:prstGeom prst="rect">
+                      <a:avLst/>
+                    </a:prstGeom>
+                  </pic:spPr>
+                </pic:pic>
+              </a:graphicData>
+            </a:graphic>
+          </wp:anchor>
+        </w:drawing>
+      </w:r>
+      <w:bookmarkStart w:id="21" w:name="_heading=h.1ci93xb" w:colFirst="0" w:colLast="0"/>
+      <w:bookmarkEnd w:id="21"/>
+    </w:p>
     <w:p>
       <w:pPr>
         <w:pStyle w:val="Heading2"/>
@@ -9672,9 +9565,8 @@
           <w:numId w:val="1"/>
         </w:numPr>
       </w:pPr>
-      <w:bookmarkStart w:id="21" w:name="_heading=h.1ci93xb" w:colFirst="0" w:colLast="0"/>
-      <w:bookmarkEnd w:id="21"/>
-      <w:r>
+      <w:r>
+        <w:lastRenderedPageBreak/>
         <w:t>Algorithms (optional)</w:t>
       </w:r>
     </w:p>
@@ -9899,21 +9791,7 @@
         <w:rPr>
           <w:i/>
         </w:rPr>
-        <w:t>&lt;Write down the tasks in Task Sheet-</w:t>
-      </w:r>
-      <w:proofErr w:type="gramStart"/>
-      <w:r>
-        <w:rPr>
-          <w:i/>
-        </w:rPr>
-        <w:t>compatible  format</w:t>
-      </w:r>
-      <w:proofErr w:type="gramEnd"/>
-      <w:r>
-        <w:rPr>
-          <w:i/>
-        </w:rPr>
-        <w:t xml:space="preserve">, this Task Sheet works as the activity report of the project or the plan of the project (not recommended); see </w:t>
+        <w:t xml:space="preserve">&lt;Write down the tasks in Task Sheet-compatible  format, this Task Sheet works as the activity report of the project or the plan of the project (not recommended); see </w:t>
       </w:r>
       <w:proofErr w:type="spellStart"/>
       <w:r>
@@ -10274,8 +10152,8 @@
       </w:r>
     </w:p>
     <w:sectPr>
-      <w:headerReference w:type="default" r:id="rId25"/>
-      <w:footerReference w:type="default" r:id="rId26"/>
+      <w:headerReference w:type="default" r:id="rId27"/>
+      <w:footerReference w:type="default" r:id="rId28"/>
       <w:pgSz w:w="11907" w:h="16839"/>
       <w:pgMar w:top="1440" w:right="1800" w:bottom="1440" w:left="1800" w:header="720" w:footer="720" w:gutter="0"/>
       <w:pgNumType w:start="1"/>
@@ -10572,7 +10450,7 @@
         <v:path o:extrusionok="f" gradientshapeok="t" o:connecttype="rect"/>
         <o:lock v:ext="edit" aspectratio="t"/>
       </v:shapetype>
-      <v:shape id="_x0000_i1085" type="#_x0000_t75" style="width:6.7pt;height:6.7pt;visibility:visible;mso-wrap-style:square" o:bullet="t">
+      <v:shape id="_x0000_i1046" type="#_x0000_t75" style="width:6.75pt;height:6.75pt;visibility:visible;mso-wrap-style:square" o:bullet="t">
         <v:imagedata r:id="rId1" o:title=""/>
       </v:shape>
     </w:pict>

</xml_diff>